<commit_message>
Last last commit !
</commit_message>
<xml_diff>
--- a/scripts/Resumen - Proyecto final - Cecile Truchot Taillefer.docx
+++ b/scripts/Resumen - Proyecto final - Cecile Truchot Taillefer.docx
@@ -37,12 +37,12 @@
           <w:lang w:val="es-MX"/>
         </w:rPr>
       </w:pPr>
-      <w:bookmarkStart w:id="0" w:name="introduction"/>
-      <w:r>
-        <w:rPr>
-          <w:lang w:val="es-MX"/>
-        </w:rPr>
-        <w:t>Introduction</w:t>
+      <w:bookmarkStart w:id="0" w:name="introducción"/>
+      <w:r>
+        <w:rPr>
+          <w:lang w:val="es-MX"/>
+        </w:rPr>
+        <w:t>Introducción</w:t>
       </w:r>
     </w:p>
     <w:p>
@@ -219,7 +219,7 @@
         </w:rPr>
         <w:lastRenderedPageBreak/>
         <w:drawing>
-          <wp:inline distT="0" distB="0" distL="0" distR="0" wp14:anchorId="0BEF7B1E" wp14:editId="7D52E2CB">
+          <wp:inline distT="0" distB="0" distL="0" distR="0" wp14:anchorId="07B3100D" wp14:editId="7B7B6975">
             <wp:extent cx="4620126" cy="3696101"/>
             <wp:effectExtent l="0" t="0" r="0" b="0"/>
             <wp:docPr id="23" name="Picture"/>
@@ -356,7 +356,7 @@
         </w:rPr>
         <w:lastRenderedPageBreak/>
         <w:drawing>
-          <wp:inline distT="0" distB="0" distL="0" distR="0" wp14:anchorId="6FD38F16" wp14:editId="22253D40">
+          <wp:inline distT="0" distB="0" distL="0" distR="0" wp14:anchorId="4889AA2F" wp14:editId="6452B081">
             <wp:extent cx="4620126" cy="3696101"/>
             <wp:effectExtent l="0" t="0" r="0" b="0"/>
             <wp:docPr id="27" name="Picture"/>
@@ -461,7 +461,7 @@
         </w:rPr>
         <w:lastRenderedPageBreak/>
         <w:drawing>
-          <wp:inline distT="0" distB="0" distL="0" distR="0" wp14:anchorId="09AB7647" wp14:editId="11E533D9">
+          <wp:inline distT="0" distB="0" distL="0" distR="0" wp14:anchorId="534A2020" wp14:editId="5DBF4E9B">
             <wp:extent cx="4620126" cy="3696101"/>
             <wp:effectExtent l="0" t="0" r="0" b="0"/>
             <wp:docPr id="31" name="Picture"/>
@@ -702,7 +702,7 @@
   <w:abstractNum w:abstractNumId="0" w15:restartNumberingAfterBreak="0">
     <w:nsid w:val="0000A990"/>
     <w:multiLevelType w:val="multilevel"/>
-    <w:tmpl w:val="DD2ED754"/>
+    <w:tmpl w:val="2788E1EC"/>
     <w:lvl w:ilvl="0">
       <w:numFmt w:val="bullet"/>
       <w:lvlText w:val=" "/>
@@ -779,7 +779,7 @@
   <w:abstractNum w:abstractNumId="1" w15:restartNumberingAfterBreak="0">
     <w:nsid w:val="0000A991"/>
     <w:multiLevelType w:val="multilevel"/>
-    <w:tmpl w:val="C10EA96A"/>
+    <w:tmpl w:val="E3E8EFC2"/>
     <w:lvl w:ilvl="0">
       <w:numFmt w:val="bullet"/>
       <w:lvlText w:val="•"/>
@@ -853,10 +853,10 @@
       </w:pPr>
     </w:lvl>
   </w:abstractNum>
-  <w:num w:numId="1" w16cid:durableId="818691614">
+  <w:num w:numId="1" w16cid:durableId="1733233787">
     <w:abstractNumId w:val="0"/>
   </w:num>
-  <w:num w:numId="2" w16cid:durableId="1479033976">
+  <w:num w:numId="2" w16cid:durableId="1191992655">
     <w:abstractNumId w:val="1"/>
   </w:num>
 </w:numbering>

</xml_diff>